<commit_message>
Creacion de archivo scss, creacion de archivo cajas chicas
</commit_message>
<xml_diff>
--- a/Material de apoyo/Guia_de_estilos.docx
+++ b/Material de apoyo/Guia_de_estilos.docx
@@ -1830,8 +1830,21 @@
                 <w:szCs w:val="24"/>
                 <w:lang w:val="es-MX"/>
               </w:rPr>
-              <w:t>#F39A27</w:t>
+              <w:t>#</w:t>
             </w:r>
+            <w:bookmarkStart w:id="0" w:name="_Hlk73013509"/>
+            <w:r>
+              <w:rPr>
+                <w:b/>
+                <w:bCs/>
+                <w:color w:val="404040" w:themeColor="text1" w:themeTint="BF"/>
+                <w:sz w:val="24"/>
+                <w:szCs w:val="24"/>
+                <w:lang w:val="es-MX"/>
+              </w:rPr>
+              <w:t>F39A27</w:t>
+            </w:r>
+            <w:bookmarkEnd w:id="0"/>
           </w:p>
           <w:p>
             <w:pPr>
@@ -2913,8 +2926,6 @@
             </w:pPr>
             <w:r>
               <w:rPr>
-                <w:b w:val="0"/>
-                <w:bCs w:val="0"/>
                 <w:noProof/>
                 <w:color w:val="2F5496" w:themeColor="accent1" w:themeShade="BF"/>
                 <w:sz w:val="40"/>
@@ -2994,8 +3005,6 @@
             </w:pPr>
             <w:r>
               <w:rPr>
-                <w:b w:val="0"/>
-                <w:bCs w:val="0"/>
                 <w:noProof/>
                 <w:color w:val="2F5496" w:themeColor="accent1" w:themeShade="BF"/>
                 <w:sz w:val="40"/>
@@ -3076,8 +3085,6 @@
             </w:pPr>
             <w:r>
               <w:rPr>
-                <w:b w:val="0"/>
-                <w:bCs w:val="0"/>
                 <w:noProof/>
                 <w:color w:val="2F5496" w:themeColor="accent1" w:themeShade="BF"/>
                 <w:sz w:val="40"/>
@@ -5747,16 +5754,7 @@
                                 <w:szCs w:val="22"/>
                                 <w:lang w:val="es-MX"/>
                               </w:rPr>
-                              <w:t xml:space="preserve"> </w:t>
-                            </w:r>
-                            <w:r>
-                              <w:rPr>
-                                <w:color w:val="404040" w:themeColor="text1" w:themeTint="BF"/>
-                                <w:sz w:val="22"/>
-                                <w:szCs w:val="22"/>
-                                <w:lang w:val="es-MX"/>
-                              </w:rPr>
-                              <w:t xml:space="preserve">Ocurre cuando el usuario posa su mouse sobre un elemento del menú, es una forma de comprender mejor la ubicación del ratón visualmente. </w:t>
+                              <w:t xml:space="preserve"> Ocurre cuando el usuario posa su mouse sobre un elemento del menú, es una forma de comprender mejor la ubicación del ratón visualmente. </w:t>
                             </w:r>
                           </w:p>
                           <w:p>
@@ -5947,16 +5945,7 @@
                           <w:szCs w:val="22"/>
                           <w:lang w:val="es-MX"/>
                         </w:rPr>
-                        <w:t xml:space="preserve"> </w:t>
-                      </w:r>
-                      <w:r>
-                        <w:rPr>
-                          <w:color w:val="404040" w:themeColor="text1" w:themeTint="BF"/>
-                          <w:sz w:val="22"/>
-                          <w:szCs w:val="22"/>
-                          <w:lang w:val="es-MX"/>
-                        </w:rPr>
-                        <w:t xml:space="preserve">Ocurre cuando el usuario posa su mouse sobre un elemento del menú, es una forma de comprender mejor la ubicación del ratón visualmente. </w:t>
+                        <w:t xml:space="preserve"> Ocurre cuando el usuario posa su mouse sobre un elemento del menú, es una forma de comprender mejor la ubicación del ratón visualmente. </w:t>
                       </w:r>
                     </w:p>
                     <w:p>
@@ -6642,7 +6631,10 @@
           <w:szCs w:val="22"/>
           <w:lang w:val="es-MX"/>
         </w:rPr>
-        <w:t xml:space="preserve">: </w:t>
+        <w:t>: #</w:t>
+      </w:r>
+      <w:r>
+        <w:t xml:space="preserve"> </w:t>
       </w:r>
       <w:r>
         <w:rPr>
@@ -6651,7 +6643,7 @@
           <w:szCs w:val="22"/>
           <w:lang w:val="es-MX"/>
         </w:rPr>
-        <w:t>#F68B01</w:t>
+        <w:t>F39A27</w:t>
       </w:r>
     </w:p>
     <w:p>
@@ -6874,16 +6866,7 @@
                                 <w:szCs w:val="22"/>
                                 <w:lang w:val="es-MX"/>
                               </w:rPr>
-                              <w:t xml:space="preserve"> </w:t>
-                            </w:r>
-                            <w:r>
-                              <w:rPr>
-                                <w:color w:val="404040" w:themeColor="text1" w:themeTint="BF"/>
-                                <w:sz w:val="22"/>
-                                <w:szCs w:val="22"/>
-                                <w:lang w:val="es-MX"/>
-                              </w:rPr>
-                              <w:t>Ocurre cuando el usuario posa el ratón sobre una fila de la tabla.</w:t>
+                              <w:t xml:space="preserve"> Ocurre cuando el usuario posa el ratón sobre una fila de la tabla.</w:t>
                             </w:r>
                           </w:p>
                           <w:p>
@@ -7083,16 +7066,7 @@
                           <w:szCs w:val="22"/>
                           <w:lang w:val="es-MX"/>
                         </w:rPr>
-                        <w:t xml:space="preserve"> </w:t>
-                      </w:r>
-                      <w:r>
-                        <w:rPr>
-                          <w:color w:val="404040" w:themeColor="text1" w:themeTint="BF"/>
-                          <w:sz w:val="22"/>
-                          <w:szCs w:val="22"/>
-                          <w:lang w:val="es-MX"/>
-                        </w:rPr>
-                        <w:t>Ocurre cuando el usuario posa el ratón sobre una fila de la tabla.</w:t>
+                        <w:t xml:space="preserve"> Ocurre cuando el usuario posa el ratón sobre una fila de la tabla.</w:t>
                       </w:r>
                     </w:p>
                     <w:p>
@@ -7306,16 +7280,7 @@
                                 <w:szCs w:val="22"/>
                                 <w:lang w:val="es-MX"/>
                               </w:rPr>
-                              <w:t xml:space="preserve"> </w:t>
-                            </w:r>
-                            <w:r>
-                              <w:rPr>
-                                <w:color w:val="404040" w:themeColor="text1" w:themeTint="BF"/>
-                                <w:sz w:val="22"/>
-                                <w:szCs w:val="22"/>
-                                <w:lang w:val="es-MX"/>
-                              </w:rPr>
-                              <w:t>Existe con la finalidad de marcar el elemento de la lista seleccionado por el usuario, esto se utiliza para poder eliminar, editar y visualizar.</w:t>
+                              <w:t xml:space="preserve"> Existe con la finalidad de marcar el elemento de la lista seleccionado por el usuario, esto se utiliza para poder eliminar, editar y visualizar.</w:t>
                             </w:r>
                           </w:p>
                           <w:p>
@@ -7482,16 +7447,7 @@
                           <w:szCs w:val="22"/>
                           <w:lang w:val="es-MX"/>
                         </w:rPr>
-                        <w:t xml:space="preserve"> </w:t>
-                      </w:r>
-                      <w:r>
-                        <w:rPr>
-                          <w:color w:val="404040" w:themeColor="text1" w:themeTint="BF"/>
-                          <w:sz w:val="22"/>
-                          <w:szCs w:val="22"/>
-                          <w:lang w:val="es-MX"/>
-                        </w:rPr>
-                        <w:t>Existe con la finalidad de marcar el elemento de la lista seleccionado por el usuario, esto se utiliza para poder eliminar, editar y visualizar.</w:t>
+                        <w:t xml:space="preserve"> Existe con la finalidad de marcar el elemento de la lista seleccionado por el usuario, esto se utiliza para poder eliminar, editar y visualizar.</w:t>
                       </w:r>
                     </w:p>
                     <w:p>
@@ -8139,7 +8095,16 @@
                                 <w:szCs w:val="22"/>
                                 <w:lang w:val="es-MX"/>
                               </w:rPr>
-                              <w:t>#F68B01</w:t>
+                              <w:t>#</w:t>
+                            </w:r>
+                            <w:r>
+                              <w:rPr>
+                                <w:color w:val="404040" w:themeColor="text1" w:themeTint="BF"/>
+                                <w:sz w:val="22"/>
+                                <w:szCs w:val="22"/>
+                                <w:lang w:val="es-MX"/>
+                              </w:rPr>
+                              <w:t>F39A27</w:t>
                             </w:r>
                           </w:p>
                           <w:p>
@@ -8238,7 +8203,16 @@
                           <w:szCs w:val="22"/>
                           <w:lang w:val="es-MX"/>
                         </w:rPr>
-                        <w:t>#F68B01</w:t>
+                        <w:t>#</w:t>
+                      </w:r>
+                      <w:r>
+                        <w:rPr>
+                          <w:color w:val="404040" w:themeColor="text1" w:themeTint="BF"/>
+                          <w:sz w:val="22"/>
+                          <w:szCs w:val="22"/>
+                          <w:lang w:val="es-MX"/>
+                        </w:rPr>
+                        <w:t>F39A27</w:t>
                       </w:r>
                     </w:p>
                     <w:p>
@@ -8389,18 +8363,7 @@
                                 <w:szCs w:val="22"/>
                                 <w:lang w:val="es-MX"/>
                               </w:rPr>
-                              <w:t>Descripción:</w:t>
-                            </w:r>
-                            <w:r>
-                              <w:rPr>
-                                <w:b/>
-                                <w:bCs/>
-                                <w:color w:val="404040" w:themeColor="text1" w:themeTint="BF"/>
-                                <w:sz w:val="22"/>
-                                <w:szCs w:val="22"/>
-                                <w:lang w:val="es-MX"/>
-                              </w:rPr>
-                              <w:t xml:space="preserve"> </w:t>
+                              <w:t xml:space="preserve">Descripción: </w:t>
                             </w:r>
                             <w:r>
                               <w:rPr>
@@ -8433,18 +8396,7 @@
                                 <w:szCs w:val="22"/>
                                 <w:lang w:val="es-MX"/>
                               </w:rPr>
-                              <w:t>Color:</w:t>
-                            </w:r>
-                            <w:r>
-                              <w:rPr>
-                                <w:b/>
-                                <w:bCs/>
-                                <w:color w:val="404040" w:themeColor="text1" w:themeTint="BF"/>
-                                <w:sz w:val="22"/>
-                                <w:szCs w:val="22"/>
-                                <w:lang w:val="es-MX"/>
-                              </w:rPr>
-                              <w:t xml:space="preserve"> </w:t>
+                              <w:t xml:space="preserve">Color: </w:t>
                             </w:r>
                             <w:r>
                               <w:rPr>
@@ -8521,18 +8473,7 @@
                           <w:szCs w:val="22"/>
                           <w:lang w:val="es-MX"/>
                         </w:rPr>
-                        <w:t>Descripción:</w:t>
-                      </w:r>
-                      <w:r>
-                        <w:rPr>
-                          <w:b/>
-                          <w:bCs/>
-                          <w:color w:val="404040" w:themeColor="text1" w:themeTint="BF"/>
-                          <w:sz w:val="22"/>
-                          <w:szCs w:val="22"/>
-                          <w:lang w:val="es-MX"/>
-                        </w:rPr>
-                        <w:t xml:space="preserve"> </w:t>
+                        <w:t xml:space="preserve">Descripción: </w:t>
                       </w:r>
                       <w:r>
                         <w:rPr>
@@ -8565,18 +8506,7 @@
                           <w:szCs w:val="22"/>
                           <w:lang w:val="es-MX"/>
                         </w:rPr>
-                        <w:t>Color:</w:t>
-                      </w:r>
-                      <w:r>
-                        <w:rPr>
-                          <w:b/>
-                          <w:bCs/>
-                          <w:color w:val="404040" w:themeColor="text1" w:themeTint="BF"/>
-                          <w:sz w:val="22"/>
-                          <w:szCs w:val="22"/>
-                          <w:lang w:val="es-MX"/>
-                        </w:rPr>
-                        <w:t xml:space="preserve"> </w:t>
+                        <w:t xml:space="preserve">Color: </w:t>
                       </w:r>
                       <w:r>
                         <w:rPr>
@@ -8783,18 +8713,7 @@
                                 <w:szCs w:val="22"/>
                                 <w:lang w:val="es-MX"/>
                               </w:rPr>
-                              <w:t>Descripción:</w:t>
-                            </w:r>
-                            <w:r>
-                              <w:rPr>
-                                <w:b/>
-                                <w:bCs/>
-                                <w:color w:val="404040" w:themeColor="text1" w:themeTint="BF"/>
-                                <w:sz w:val="22"/>
-                                <w:szCs w:val="22"/>
-                                <w:lang w:val="es-MX"/>
-                              </w:rPr>
-                              <w:t xml:space="preserve"> </w:t>
+                              <w:t xml:space="preserve">Descripción: </w:t>
                             </w:r>
                             <w:r>
                               <w:rPr>
@@ -8828,18 +8747,7 @@
                                 <w:szCs w:val="22"/>
                                 <w:lang w:val="es-MX"/>
                               </w:rPr>
-                              <w:t>Color:</w:t>
-                            </w:r>
-                            <w:r>
-                              <w:rPr>
-                                <w:b/>
-                                <w:bCs/>
-                                <w:color w:val="404040" w:themeColor="text1" w:themeTint="BF"/>
-                                <w:sz w:val="22"/>
-                                <w:szCs w:val="22"/>
-                                <w:lang w:val="es-MX"/>
-                              </w:rPr>
-                              <w:t xml:space="preserve"> </w:t>
+                              <w:t xml:space="preserve">Color: </w:t>
                             </w:r>
                             <w:r>
                               <w:rPr>
@@ -8906,18 +8814,7 @@
                           <w:szCs w:val="22"/>
                           <w:lang w:val="es-MX"/>
                         </w:rPr>
-                        <w:t>Descripción:</w:t>
-                      </w:r>
-                      <w:r>
-                        <w:rPr>
-                          <w:b/>
-                          <w:bCs/>
-                          <w:color w:val="404040" w:themeColor="text1" w:themeTint="BF"/>
-                          <w:sz w:val="22"/>
-                          <w:szCs w:val="22"/>
-                          <w:lang w:val="es-MX"/>
-                        </w:rPr>
-                        <w:t xml:space="preserve"> </w:t>
+                        <w:t xml:space="preserve">Descripción: </w:t>
                       </w:r>
                       <w:r>
                         <w:rPr>
@@ -8951,18 +8848,7 @@
                           <w:szCs w:val="22"/>
                           <w:lang w:val="es-MX"/>
                         </w:rPr>
-                        <w:t>Color:</w:t>
-                      </w:r>
-                      <w:r>
-                        <w:rPr>
-                          <w:b/>
-                          <w:bCs/>
-                          <w:color w:val="404040" w:themeColor="text1" w:themeTint="BF"/>
-                          <w:sz w:val="22"/>
-                          <w:szCs w:val="22"/>
-                          <w:lang w:val="es-MX"/>
-                        </w:rPr>
-                        <w:t xml:space="preserve"> </w:t>
+                        <w:t xml:space="preserve">Color: </w:t>
                       </w:r>
                       <w:r>
                         <w:rPr>
@@ -10359,6 +10245,7 @@
           <w:rFonts w:ascii="Open Sans" w:hAnsi="Open Sans" w:cs="Open Sans"/>
           <w:b/>
           <w:bCs/>
+          <w:noProof/>
           <w:color w:val="1F1F1F"/>
           <w:sz w:val="72"/>
           <w:szCs w:val="72"/>
@@ -10593,6 +10480,7 @@
         <w:rPr>
           <w:b/>
           <w:bCs/>
+          <w:noProof/>
           <w:color w:val="404040" w:themeColor="text1" w:themeTint="BF"/>
           <w:sz w:val="28"/>
           <w:szCs w:val="28"/>
@@ -10690,7 +10578,6 @@
                                 <w:lang w:val="es-MX"/>
                               </w:rPr>
                             </w:pPr>
-                            <w:proofErr w:type="gramStart"/>
                             <w:r>
                               <w:rPr>
                                 <w:color w:val="404040" w:themeColor="text1" w:themeTint="BF"/>
@@ -10700,7 +10587,6 @@
                               </w:rPr>
                               <w:t>Estilo negrita</w:t>
                             </w:r>
-                            <w:proofErr w:type="gramEnd"/>
                           </w:p>
                         </w:txbxContent>
                       </wps:txbx>
@@ -10774,7 +10660,6 @@
                           <w:lang w:val="es-MX"/>
                         </w:rPr>
                       </w:pPr>
-                      <w:proofErr w:type="gramStart"/>
                       <w:r>
                         <w:rPr>
                           <w:color w:val="404040" w:themeColor="text1" w:themeTint="BF"/>
@@ -10784,7 +10669,6 @@
                         </w:rPr>
                         <w:t>Estilo negrita</w:t>
                       </w:r>
-                      <w:proofErr w:type="gramEnd"/>
                     </w:p>
                   </w:txbxContent>
                 </v:textbox>
@@ -10798,6 +10682,7 @@
         <w:rPr>
           <w:b/>
           <w:bCs/>
+          <w:noProof/>
           <w:color w:val="404040" w:themeColor="text1" w:themeTint="BF"/>
           <w:sz w:val="28"/>
           <w:szCs w:val="28"/>
@@ -10873,6 +10758,7 @@
           <w:rFonts w:ascii="Open Sans" w:hAnsi="Open Sans" w:cs="Open Sans"/>
           <w:b/>
           <w:bCs/>
+          <w:noProof/>
           <w:color w:val="1F1F1F"/>
           <w:sz w:val="72"/>
           <w:szCs w:val="72"/>
@@ -11027,6 +10913,7 @@
         <w:rPr>
           <w:b/>
           <w:bCs/>
+          <w:noProof/>
           <w:color w:val="404040" w:themeColor="text1" w:themeTint="BF"/>
           <w:sz w:val="28"/>
           <w:szCs w:val="28"/>
@@ -11101,6 +10988,7 @@
         <w:rPr>
           <w:b/>
           <w:bCs/>
+          <w:noProof/>
           <w:color w:val="404040" w:themeColor="text1" w:themeTint="BF"/>
           <w:sz w:val="28"/>
           <w:szCs w:val="28"/>
@@ -11165,16 +11053,7 @@
                                 <w:szCs w:val="22"/>
                                 <w:lang w:val="es-MX"/>
                               </w:rPr>
-                              <w:t>14</w:t>
-                            </w:r>
-                            <w:r>
-                              <w:rPr>
-                                <w:color w:val="404040" w:themeColor="text1" w:themeTint="BF"/>
-                                <w:sz w:val="22"/>
-                                <w:szCs w:val="22"/>
-                                <w:lang w:val="es-MX"/>
-                              </w:rPr>
-                              <w:t>px</w:t>
+                              <w:t>14px</w:t>
                             </w:r>
                           </w:p>
                           <w:p>
@@ -11207,7 +11086,6 @@
                                 <w:lang w:val="es-MX"/>
                               </w:rPr>
                             </w:pPr>
-                            <w:proofErr w:type="gramStart"/>
                             <w:r>
                               <w:rPr>
                                 <w:color w:val="404040" w:themeColor="text1" w:themeTint="BF"/>
@@ -11215,18 +11093,8 @@
                                 <w:szCs w:val="22"/>
                                 <w:lang w:val="es-MX"/>
                               </w:rPr>
-                              <w:t xml:space="preserve">Estilo </w:t>
+                              <w:t>Estilo negrita</w:t>
                             </w:r>
-                            <w:r>
-                              <w:rPr>
-                                <w:color w:val="404040" w:themeColor="text1" w:themeTint="BF"/>
-                                <w:sz w:val="22"/>
-                                <w:szCs w:val="22"/>
-                                <w:lang w:val="es-MX"/>
-                              </w:rPr>
-                              <w:t>negrita</w:t>
-                            </w:r>
-                            <w:proofErr w:type="gramEnd"/>
                           </w:p>
                         </w:txbxContent>
                       </wps:txbx>
@@ -11267,16 +11135,7 @@
                           <w:szCs w:val="22"/>
                           <w:lang w:val="es-MX"/>
                         </w:rPr>
-                        <w:t>14</w:t>
-                      </w:r>
-                      <w:r>
-                        <w:rPr>
-                          <w:color w:val="404040" w:themeColor="text1" w:themeTint="BF"/>
-                          <w:sz w:val="22"/>
-                          <w:szCs w:val="22"/>
-                          <w:lang w:val="es-MX"/>
-                        </w:rPr>
-                        <w:t>px</w:t>
+                        <w:t>14px</w:t>
                       </w:r>
                     </w:p>
                     <w:p>
@@ -11309,7 +11168,6 @@
                           <w:lang w:val="es-MX"/>
                         </w:rPr>
                       </w:pPr>
-                      <w:proofErr w:type="gramStart"/>
                       <w:r>
                         <w:rPr>
                           <w:color w:val="404040" w:themeColor="text1" w:themeTint="BF"/>
@@ -11317,18 +11175,8 @@
                           <w:szCs w:val="22"/>
                           <w:lang w:val="es-MX"/>
                         </w:rPr>
-                        <w:t xml:space="preserve">Estilo </w:t>
+                        <w:t>Estilo negrita</w:t>
                       </w:r>
-                      <w:r>
-                        <w:rPr>
-                          <w:color w:val="404040" w:themeColor="text1" w:themeTint="BF"/>
-                          <w:sz w:val="22"/>
-                          <w:szCs w:val="22"/>
-                          <w:lang w:val="es-MX"/>
-                        </w:rPr>
-                        <w:t>negrita</w:t>
-                      </w:r>
-                      <w:proofErr w:type="gramEnd"/>
                     </w:p>
                   </w:txbxContent>
                 </v:textbox>
@@ -11378,6 +11226,7 @@
         <w:rPr>
           <w:b/>
           <w:bCs/>
+          <w:noProof/>
           <w:color w:val="404040" w:themeColor="text1" w:themeTint="BF"/>
           <w:sz w:val="28"/>
           <w:szCs w:val="28"/>
@@ -11452,6 +11301,7 @@
         <w:rPr>
           <w:b/>
           <w:bCs/>
+          <w:noProof/>
           <w:color w:val="404040" w:themeColor="text1" w:themeTint="BF"/>
           <w:sz w:val="28"/>
           <w:szCs w:val="28"/>
@@ -11516,16 +11366,7 @@
                                 <w:szCs w:val="22"/>
                                 <w:lang w:val="es-MX"/>
                               </w:rPr>
-                              <w:t>1</w:t>
-                            </w:r>
-                            <w:r>
-                              <w:rPr>
-                                <w:color w:val="404040" w:themeColor="text1" w:themeTint="BF"/>
-                                <w:sz w:val="22"/>
-                                <w:szCs w:val="22"/>
-                                <w:lang w:val="es-MX"/>
-                              </w:rPr>
-                              <w:t>2px</w:t>
+                              <w:t>12px</w:t>
                             </w:r>
                           </w:p>
                           <w:p>
@@ -11616,16 +11457,7 @@
                           <w:szCs w:val="22"/>
                           <w:lang w:val="es-MX"/>
                         </w:rPr>
-                        <w:t>1</w:t>
-                      </w:r>
-                      <w:r>
-                        <w:rPr>
-                          <w:color w:val="404040" w:themeColor="text1" w:themeTint="BF"/>
-                          <w:sz w:val="22"/>
-                          <w:szCs w:val="22"/>
-                          <w:lang w:val="es-MX"/>
-                        </w:rPr>
-                        <w:t>2px</w:t>
+                        <w:t>12px</w:t>
                       </w:r>
                     </w:p>
                     <w:p>
@@ -11689,6 +11521,7 @@
         <w:rPr>
           <w:b/>
           <w:bCs/>
+          <w:noProof/>
           <w:color w:val="404040" w:themeColor="text1" w:themeTint="BF"/>
           <w:sz w:val="24"/>
           <w:szCs w:val="24"/>
@@ -11753,16 +11586,7 @@
                                 <w:szCs w:val="22"/>
                                 <w:lang w:val="es-MX"/>
                               </w:rPr>
-                              <w:t>12</w:t>
-                            </w:r>
-                            <w:r>
-                              <w:rPr>
-                                <w:color w:val="404040" w:themeColor="text1" w:themeTint="BF"/>
-                                <w:sz w:val="22"/>
-                                <w:szCs w:val="22"/>
-                                <w:lang w:val="es-MX"/>
-                              </w:rPr>
-                              <w:t>px</w:t>
+                              <w:t>12px</w:t>
                             </w:r>
                           </w:p>
                           <w:p>
@@ -11804,7 +11628,6 @@
                                 <w:lang w:val="es-MX"/>
                               </w:rPr>
                             </w:pPr>
-                            <w:proofErr w:type="gramStart"/>
                             <w:r>
                               <w:rPr>
                                 <w:color w:val="404040" w:themeColor="text1" w:themeTint="BF"/>
@@ -11812,18 +11635,8 @@
                                 <w:szCs w:val="22"/>
                                 <w:lang w:val="es-MX"/>
                               </w:rPr>
-                              <w:t xml:space="preserve">Estilo </w:t>
+                              <w:t>Estilo negrita</w:t>
                             </w:r>
-                            <w:r>
-                              <w:rPr>
-                                <w:color w:val="404040" w:themeColor="text1" w:themeTint="BF"/>
-                                <w:sz w:val="22"/>
-                                <w:szCs w:val="22"/>
-                                <w:lang w:val="es-MX"/>
-                              </w:rPr>
-                              <w:t>negrita</w:t>
-                            </w:r>
-                            <w:proofErr w:type="gramEnd"/>
                           </w:p>
                         </w:txbxContent>
                       </wps:txbx>
@@ -11864,16 +11677,7 @@
                           <w:szCs w:val="22"/>
                           <w:lang w:val="es-MX"/>
                         </w:rPr>
-                        <w:t>12</w:t>
-                      </w:r>
-                      <w:r>
-                        <w:rPr>
-                          <w:color w:val="404040" w:themeColor="text1" w:themeTint="BF"/>
-                          <w:sz w:val="22"/>
-                          <w:szCs w:val="22"/>
-                          <w:lang w:val="es-MX"/>
-                        </w:rPr>
-                        <w:t>px</w:t>
+                        <w:t>12px</w:t>
                       </w:r>
                     </w:p>
                     <w:p>
@@ -11915,7 +11719,6 @@
                           <w:lang w:val="es-MX"/>
                         </w:rPr>
                       </w:pPr>
-                      <w:proofErr w:type="gramStart"/>
                       <w:r>
                         <w:rPr>
                           <w:color w:val="404040" w:themeColor="text1" w:themeTint="BF"/>
@@ -11923,18 +11726,8 @@
                           <w:szCs w:val="22"/>
                           <w:lang w:val="es-MX"/>
                         </w:rPr>
-                        <w:t xml:space="preserve">Estilo </w:t>
+                        <w:t>Estilo negrita</w:t>
                       </w:r>
-                      <w:r>
-                        <w:rPr>
-                          <w:color w:val="404040" w:themeColor="text1" w:themeTint="BF"/>
-                          <w:sz w:val="22"/>
-                          <w:szCs w:val="22"/>
-                          <w:lang w:val="es-MX"/>
-                        </w:rPr>
-                        <w:t>negrita</w:t>
-                      </w:r>
-                      <w:proofErr w:type="gramEnd"/>
                     </w:p>
                   </w:txbxContent>
                 </v:textbox>
@@ -11948,6 +11741,7 @@
         <w:rPr>
           <w:b/>
           <w:bCs/>
+          <w:noProof/>
           <w:color w:val="404040" w:themeColor="text1" w:themeTint="BF"/>
           <w:sz w:val="24"/>
           <w:szCs w:val="24"/>
@@ -12136,6 +11930,7 @@
         <w:rPr>
           <w:b/>
           <w:bCs/>
+          <w:noProof/>
           <w:color w:val="404040" w:themeColor="text1" w:themeTint="BF"/>
           <w:sz w:val="24"/>
           <w:szCs w:val="24"/>
@@ -12201,25 +11996,7 @@
                                 <w:szCs w:val="22"/>
                                 <w:lang w:val="es-MX"/>
                               </w:rPr>
-                              <w:t>1</w:t>
-                            </w:r>
-                            <w:r>
-                              <w:rPr>
-                                <w:color w:val="404040" w:themeColor="text1" w:themeTint="BF"/>
-                                <w:sz w:val="22"/>
-                                <w:szCs w:val="22"/>
-                                <w:lang w:val="es-MX"/>
-                              </w:rPr>
-                              <w:t>4</w:t>
-                            </w:r>
-                            <w:r>
-                              <w:rPr>
-                                <w:color w:val="404040" w:themeColor="text1" w:themeTint="BF"/>
-                                <w:sz w:val="22"/>
-                                <w:szCs w:val="22"/>
-                                <w:lang w:val="es-MX"/>
-                              </w:rPr>
-                              <w:t>px</w:t>
+                              <w:t>14px</w:t>
                             </w:r>
                           </w:p>
                           <w:p>
@@ -12239,16 +12016,7 @@
                                 <w:szCs w:val="22"/>
                                 <w:lang w:val="es-MX"/>
                               </w:rPr>
-                              <w:t>#</w:t>
-                            </w:r>
-                            <w:r>
-                              <w:rPr>
-                                <w:color w:val="404040" w:themeColor="text1" w:themeTint="BF"/>
-                                <w:sz w:val="22"/>
-                                <w:szCs w:val="22"/>
-                                <w:lang w:val="es-MX"/>
-                              </w:rPr>
-                              <w:t>FFFFFF</w:t>
+                              <w:t>#FFFFFF</w:t>
                             </w:r>
                           </w:p>
                           <w:p>
@@ -12261,7 +12029,6 @@
                                 <w:lang w:val="es-MX"/>
                               </w:rPr>
                             </w:pPr>
-                            <w:proofErr w:type="gramStart"/>
                             <w:r>
                               <w:rPr>
                                 <w:color w:val="404040" w:themeColor="text1" w:themeTint="BF"/>
@@ -12269,18 +12036,8 @@
                                 <w:szCs w:val="22"/>
                                 <w:lang w:val="es-MX"/>
                               </w:rPr>
-                              <w:t xml:space="preserve">Estilo </w:t>
+                              <w:t>Estilo negrita</w:t>
                             </w:r>
-                            <w:r>
-                              <w:rPr>
-                                <w:color w:val="404040" w:themeColor="text1" w:themeTint="BF"/>
-                                <w:sz w:val="22"/>
-                                <w:szCs w:val="22"/>
-                                <w:lang w:val="es-MX"/>
-                              </w:rPr>
-                              <w:t>negrita</w:t>
-                            </w:r>
-                            <w:proofErr w:type="gramEnd"/>
                           </w:p>
                         </w:txbxContent>
                       </wps:txbx>
@@ -12321,25 +12078,7 @@
                           <w:szCs w:val="22"/>
                           <w:lang w:val="es-MX"/>
                         </w:rPr>
-                        <w:t>1</w:t>
-                      </w:r>
-                      <w:r>
-                        <w:rPr>
-                          <w:color w:val="404040" w:themeColor="text1" w:themeTint="BF"/>
-                          <w:sz w:val="22"/>
-                          <w:szCs w:val="22"/>
-                          <w:lang w:val="es-MX"/>
-                        </w:rPr>
-                        <w:t>4</w:t>
-                      </w:r>
-                      <w:r>
-                        <w:rPr>
-                          <w:color w:val="404040" w:themeColor="text1" w:themeTint="BF"/>
-                          <w:sz w:val="22"/>
-                          <w:szCs w:val="22"/>
-                          <w:lang w:val="es-MX"/>
-                        </w:rPr>
-                        <w:t>px</w:t>
+                        <w:t>14px</w:t>
                       </w:r>
                     </w:p>
                     <w:p>
@@ -12359,16 +12098,7 @@
                           <w:szCs w:val="22"/>
                           <w:lang w:val="es-MX"/>
                         </w:rPr>
-                        <w:t>#</w:t>
-                      </w:r>
-                      <w:r>
-                        <w:rPr>
-                          <w:color w:val="404040" w:themeColor="text1" w:themeTint="BF"/>
-                          <w:sz w:val="22"/>
-                          <w:szCs w:val="22"/>
-                          <w:lang w:val="es-MX"/>
-                        </w:rPr>
-                        <w:t>FFFFFF</w:t>
+                        <w:t>#FFFFFF</w:t>
                       </w:r>
                     </w:p>
                     <w:p>
@@ -12381,7 +12111,6 @@
                           <w:lang w:val="es-MX"/>
                         </w:rPr>
                       </w:pPr>
-                      <w:proofErr w:type="gramStart"/>
                       <w:r>
                         <w:rPr>
                           <w:color w:val="404040" w:themeColor="text1" w:themeTint="BF"/>
@@ -12389,18 +12118,8 @@
                           <w:szCs w:val="22"/>
                           <w:lang w:val="es-MX"/>
                         </w:rPr>
-                        <w:t xml:space="preserve">Estilo </w:t>
+                        <w:t>Estilo negrita</w:t>
                       </w:r>
-                      <w:r>
-                        <w:rPr>
-                          <w:color w:val="404040" w:themeColor="text1" w:themeTint="BF"/>
-                          <w:sz w:val="22"/>
-                          <w:szCs w:val="22"/>
-                          <w:lang w:val="es-MX"/>
-                        </w:rPr>
-                        <w:t>negrita</w:t>
-                      </w:r>
-                      <w:proofErr w:type="gramEnd"/>
                     </w:p>
                   </w:txbxContent>
                 </v:textbox>
@@ -12414,6 +12133,7 @@
         <w:rPr>
           <w:b/>
           <w:bCs/>
+          <w:noProof/>
           <w:color w:val="404040" w:themeColor="text1" w:themeTint="BF"/>
           <w:sz w:val="24"/>
           <w:szCs w:val="24"/>
@@ -12628,6 +12348,7 @@
         <w:rPr>
           <w:b/>
           <w:bCs/>
+          <w:noProof/>
           <w:color w:val="404040" w:themeColor="text1" w:themeTint="BF"/>
           <w:sz w:val="28"/>
           <w:szCs w:val="28"/>
@@ -12692,25 +12413,7 @@
                                 <w:szCs w:val="22"/>
                                 <w:lang w:val="es-MX"/>
                               </w:rPr>
-                              <w:t>1</w:t>
-                            </w:r>
-                            <w:r>
-                              <w:rPr>
-                                <w:color w:val="404040" w:themeColor="text1" w:themeTint="BF"/>
-                                <w:sz w:val="22"/>
-                                <w:szCs w:val="22"/>
-                                <w:lang w:val="es-MX"/>
-                              </w:rPr>
-                              <w:t>8</w:t>
-                            </w:r>
-                            <w:r>
-                              <w:rPr>
-                                <w:color w:val="404040" w:themeColor="text1" w:themeTint="BF"/>
-                                <w:sz w:val="22"/>
-                                <w:szCs w:val="22"/>
-                                <w:lang w:val="es-MX"/>
-                              </w:rPr>
-                              <w:t>px</w:t>
+                              <w:t>18px</w:t>
                             </w:r>
                           </w:p>
                           <w:p>
@@ -12743,7 +12446,6 @@
                                 <w:lang w:val="es-MX"/>
                               </w:rPr>
                             </w:pPr>
-                            <w:proofErr w:type="gramStart"/>
                             <w:r>
                               <w:rPr>
                                 <w:color w:val="404040" w:themeColor="text1" w:themeTint="BF"/>
@@ -12753,7 +12455,6 @@
                               </w:rPr>
                               <w:t>Estilo negrita</w:t>
                             </w:r>
-                            <w:proofErr w:type="gramEnd"/>
                           </w:p>
                         </w:txbxContent>
                       </wps:txbx>
@@ -12794,25 +12495,7 @@
                           <w:szCs w:val="22"/>
                           <w:lang w:val="es-MX"/>
                         </w:rPr>
-                        <w:t>1</w:t>
-                      </w:r>
-                      <w:r>
-                        <w:rPr>
-                          <w:color w:val="404040" w:themeColor="text1" w:themeTint="BF"/>
-                          <w:sz w:val="22"/>
-                          <w:szCs w:val="22"/>
-                          <w:lang w:val="es-MX"/>
-                        </w:rPr>
-                        <w:t>8</w:t>
-                      </w:r>
-                      <w:r>
-                        <w:rPr>
-                          <w:color w:val="404040" w:themeColor="text1" w:themeTint="BF"/>
-                          <w:sz w:val="22"/>
-                          <w:szCs w:val="22"/>
-                          <w:lang w:val="es-MX"/>
-                        </w:rPr>
-                        <w:t>px</w:t>
+                        <w:t>18px</w:t>
                       </w:r>
                     </w:p>
                     <w:p>
@@ -12845,7 +12528,6 @@
                           <w:lang w:val="es-MX"/>
                         </w:rPr>
                       </w:pPr>
-                      <w:proofErr w:type="gramStart"/>
                       <w:r>
                         <w:rPr>
                           <w:color w:val="404040" w:themeColor="text1" w:themeTint="BF"/>
@@ -12855,7 +12537,6 @@
                         </w:rPr>
                         <w:t>Estilo negrita</w:t>
                       </w:r>
-                      <w:proofErr w:type="gramEnd"/>
                     </w:p>
                   </w:txbxContent>
                 </v:textbox>
@@ -12869,6 +12550,7 @@
         <w:rPr>
           <w:b/>
           <w:bCs/>
+          <w:noProof/>
           <w:color w:val="404040" w:themeColor="text1" w:themeTint="BF"/>
           <w:sz w:val="28"/>
           <w:szCs w:val="28"/>
@@ -13186,6 +12868,7 @@
         <w:rPr>
           <w:b/>
           <w:bCs/>
+          <w:noProof/>
           <w:color w:val="404040" w:themeColor="text1" w:themeTint="BF"/>
           <w:sz w:val="24"/>
           <w:szCs w:val="24"/>
@@ -13365,6 +13048,7 @@
         <w:rPr>
           <w:b/>
           <w:bCs/>
+          <w:noProof/>
           <w:color w:val="404040" w:themeColor="text1" w:themeTint="BF"/>
           <w:sz w:val="24"/>
           <w:szCs w:val="24"/>
@@ -13535,6 +13219,7 @@
         <w:rPr>
           <w:b/>
           <w:bCs/>
+          <w:noProof/>
           <w:color w:val="404040" w:themeColor="text1" w:themeTint="BF"/>
           <w:sz w:val="24"/>
           <w:szCs w:val="24"/>
@@ -13703,6 +13388,7 @@
       </w:pPr>
       <w:r>
         <w:rPr>
+          <w:noProof/>
           <w:color w:val="2F5496" w:themeColor="accent1" w:themeShade="BF"/>
           <w:sz w:val="22"/>
           <w:szCs w:val="22"/>
@@ -13821,6 +13507,7 @@
       </w:r>
       <w:r>
         <w:rPr>
+          <w:noProof/>
           <w:color w:val="2F5496" w:themeColor="accent1" w:themeShade="BF"/>
           <w:sz w:val="22"/>
           <w:szCs w:val="22"/>
@@ -13939,6 +13626,7 @@
       </w:r>
       <w:r>
         <w:rPr>
+          <w:noProof/>
           <w:color w:val="2F5496" w:themeColor="accent1" w:themeShade="BF"/>
           <w:sz w:val="22"/>
           <w:szCs w:val="22"/>
@@ -14207,6 +13895,7 @@
       </w:pPr>
       <w:r>
         <w:rPr>
+          <w:noProof/>
           <w:color w:val="2F5496" w:themeColor="accent1" w:themeShade="BF"/>
           <w:sz w:val="22"/>
           <w:szCs w:val="22"/>
@@ -14271,19 +13960,8 @@
                                 <w:szCs w:val="22"/>
                                 <w:lang w:val="es-MX"/>
                               </w:rPr>
-                              <w:t xml:space="preserve">Gestión de </w:t>
+                              <w:t>Gestión de máqunas</w:t>
                             </w:r>
-                            <w:proofErr w:type="spellStart"/>
-                            <w:r>
-                              <w:rPr>
-                                <w:color w:val="404040" w:themeColor="text1" w:themeTint="BF"/>
-                                <w:sz w:val="22"/>
-                                <w:szCs w:val="22"/>
-                                <w:lang w:val="es-MX"/>
-                              </w:rPr>
-                              <w:t>máqunas</w:t>
-                            </w:r>
-                            <w:proofErr w:type="spellEnd"/>
                           </w:p>
                         </w:txbxContent>
                       </wps:txbx>
@@ -14324,19 +14002,8 @@
                           <w:szCs w:val="22"/>
                           <w:lang w:val="es-MX"/>
                         </w:rPr>
-                        <w:t xml:space="preserve">Gestión de </w:t>
+                        <w:t>Gestión de máqunas</w:t>
                       </w:r>
-                      <w:proofErr w:type="spellStart"/>
-                      <w:r>
-                        <w:rPr>
-                          <w:color w:val="404040" w:themeColor="text1" w:themeTint="BF"/>
-                          <w:sz w:val="22"/>
-                          <w:szCs w:val="22"/>
-                          <w:lang w:val="es-MX"/>
-                        </w:rPr>
-                        <w:t>máqunas</w:t>
-                      </w:r>
-                      <w:proofErr w:type="spellEnd"/>
                     </w:p>
                   </w:txbxContent>
                 </v:textbox>
@@ -14347,6 +14014,7 @@
       </w:r>
       <w:r>
         <w:rPr>
+          <w:noProof/>
           <w:color w:val="2F5496" w:themeColor="accent1" w:themeShade="BF"/>
           <w:sz w:val="22"/>
           <w:szCs w:val="22"/>
@@ -14465,6 +14133,7 @@
       </w:r>
       <w:r>
         <w:rPr>
+          <w:noProof/>
           <w:color w:val="2F5496" w:themeColor="accent1" w:themeShade="BF"/>
           <w:sz w:val="22"/>
           <w:szCs w:val="22"/>
@@ -14583,6 +14252,7 @@
       </w:r>
       <w:r>
         <w:rPr>
+          <w:noProof/>
           <w:color w:val="2F5496" w:themeColor="accent1" w:themeShade="BF"/>
           <w:sz w:val="22"/>
           <w:szCs w:val="22"/>
@@ -14701,6 +14371,7 @@
       </w:r>
       <w:r>
         <w:rPr>
+          <w:noProof/>
           <w:color w:val="2F5496" w:themeColor="accent1" w:themeShade="BF"/>
           <w:sz w:val="22"/>
           <w:szCs w:val="22"/>
@@ -14819,6 +14490,7 @@
       </w:r>
       <w:r>
         <w:rPr>
+          <w:noProof/>
           <w:color w:val="2F5496" w:themeColor="accent1" w:themeShade="BF"/>
           <w:sz w:val="22"/>
           <w:szCs w:val="22"/>
@@ -15237,6 +14909,7 @@
       </w:pPr>
       <w:r>
         <w:rPr>
+          <w:noProof/>
           <w:color w:val="2F5496" w:themeColor="accent1" w:themeShade="BF"/>
           <w:sz w:val="22"/>
           <w:szCs w:val="22"/>
@@ -15405,6 +15078,7 @@
       </w:pPr>
       <w:r>
         <w:rPr>
+          <w:noProof/>
           <w:color w:val="2F5496" w:themeColor="accent1" w:themeShade="BF"/>
           <w:sz w:val="22"/>
           <w:szCs w:val="22"/>
@@ -15523,6 +15197,7 @@
       </w:r>
       <w:r>
         <w:rPr>
+          <w:noProof/>
           <w:color w:val="2F5496" w:themeColor="accent1" w:themeShade="BF"/>
           <w:sz w:val="22"/>
           <w:szCs w:val="22"/>
@@ -15741,6 +15416,7 @@
       </w:pPr>
       <w:r>
         <w:rPr>
+          <w:noProof/>
           <w:color w:val="2F5496" w:themeColor="accent1" w:themeShade="BF"/>
           <w:sz w:val="22"/>
           <w:szCs w:val="22"/>
@@ -15859,6 +15535,7 @@
       </w:r>
       <w:r>
         <w:rPr>
+          <w:noProof/>
           <w:color w:val="2F5496" w:themeColor="accent1" w:themeShade="BF"/>
           <w:sz w:val="22"/>
           <w:szCs w:val="22"/>
@@ -15977,6 +15654,7 @@
       </w:r>
       <w:r>
         <w:rPr>
+          <w:noProof/>
           <w:color w:val="2F5496" w:themeColor="accent1" w:themeShade="BF"/>
           <w:sz w:val="22"/>
           <w:szCs w:val="22"/>
@@ -16095,6 +15773,7 @@
       </w:r>
       <w:r>
         <w:rPr>
+          <w:noProof/>
           <w:color w:val="2F5496" w:themeColor="accent1" w:themeShade="BF"/>
           <w:sz w:val="22"/>
           <w:szCs w:val="22"/>
@@ -16399,6 +16078,7 @@
       </w:pPr>
       <w:r>
         <w:rPr>
+          <w:noProof/>
           <w:color w:val="2F5496" w:themeColor="accent1" w:themeShade="BF"/>
           <w:sz w:val="22"/>
           <w:szCs w:val="22"/>
@@ -16768,7 +16448,7 @@
 <w:numbering xmlns:wpc="http://schemas.microsoft.com/office/word/2010/wordprocessingCanvas" xmlns:cx="http://schemas.microsoft.com/office/drawing/2014/chartex" xmlns:cx1="http://schemas.microsoft.com/office/drawing/2015/9/8/chartex" xmlns:cx2="http://schemas.microsoft.com/office/drawing/2015/10/21/chartex" xmlns:cx3="http://schemas.microsoft.com/office/drawing/2016/5/9/chartex" xmlns:cx4="http://schemas.microsoft.com/office/drawing/2016/5/10/chartex" xmlns:cx5="http://schemas.microsoft.com/office/drawing/2016/5/11/chartex" xmlns:cx6="http://schemas.microsoft.com/office/drawing/2016/5/12/chartex" xmlns:cx7="http://schemas.microsoft.com/office/drawing/2016/5/13/chartex" xmlns:cx8="http://schemas.microsoft.com/office/drawing/2016/5/14/chartex" xmlns:mc="http://schemas.openxmlformats.org/markup-compatibility/2006" xmlns:aink="http://schemas.microsoft.com/office/drawing/2016/ink" xmlns:am3d="http://schemas.microsoft.com/office/drawing/2017/model3d" xmlns:o="urn:schemas-microsoft-com:office:office" xmlns:r="http://schemas.openxmlformats.org/officeDocument/2006/relationships" xmlns:m="http://schemas.openxmlformats.org/officeDocument/2006/math" xmlns:v="urn:schemas-microsoft-com:vml" xmlns:wp14="http://schemas.microsoft.com/office/word/2010/wordprocessingDrawing" xmlns:wp="http://schemas.openxmlformats.org/drawingml/2006/wordprocessingDrawing" xmlns:w10="urn:schemas-microsoft-com:office:word" xmlns:w="http://schemas.openxmlformats.org/wordprocessingml/2006/main" xmlns:w14="http://schemas.microsoft.com/office/word/2010/wordml" xmlns:w15="http://schemas.microsoft.com/office/word/2012/wordml" xmlns:w16cex="http://schemas.microsoft.com/office/word/2018/wordml/cex" xmlns:w16cid="http://schemas.microsoft.com/office/word/2016/wordml/cid" xmlns:w16="http://schemas.microsoft.com/office/word/2018/wordml" xmlns:w16sdtdh="http://schemas.microsoft.com/office/word/2020/wordml/sdtdatahash" xmlns:w16se="http://schemas.microsoft.com/office/word/2015/wordml/symex" xmlns:wpg="http://schemas.microsoft.com/office/word/2010/wordprocessingGroup" xmlns:wpi="http://schemas.microsoft.com/office/word/2010/wordprocessingInk" xmlns:wne="http://schemas.microsoft.com/office/word/2006/wordml" xmlns:wps="http://schemas.microsoft.com/office/word/2010/wordprocessingShape" mc:Ignorable="w14 w15 w16se w16cid w16 w16cex w16sdtdh wp14">
   <w:numPicBullet w:numPicBulletId="0">
     <w:pict>
-      <v:shapetype id="_x0000_t75" coordsize="21600,21600" o:spt="75" o:preferrelative="t" path="m@4@5l@4@11@9@11@9@5xe" filled="f" stroked="f">
+      <v:shapetype w14:anchorId="41B5BE5B" id="_x0000_t75" coordsize="21600,21600" o:spt="75" o:preferrelative="t" path="m@4@5l@4@11@9@11@9@5xe" filled="f" stroked="f">
         <v:stroke joinstyle="miter"/>
         <v:formulas>
           <v:f eqn="if lineDrawn pixelLineWidth 0"/>
@@ -16787,7 +16467,7 @@
         <v:path o:extrusionok="f" gradientshapeok="t" o:connecttype="rect"/>
         <o:lock v:ext="edit" aspectratio="t"/>
       </v:shapetype>
-      <v:shape id="_x0000_i1168" type="#_x0000_t75" style="width:31.9pt;height:28.25pt;visibility:visible;mso-wrap-style:square" o:bullet="t">
+      <v:shape id="_x0000_i1043" type="#_x0000_t75" style="width:32.25pt;height:28.5pt;visibility:visible;mso-wrap-style:square" o:bullet="t">
         <v:imagedata r:id="rId1" o:title=""/>
       </v:shape>
     </w:pict>
@@ -18688,6 +18368,7 @@
   <w:style w:type="character" w:default="1" w:styleId="Fuentedeprrafopredeter">
     <w:name w:val="Default Paragraph Font"/>
     <w:uiPriority w:val="1"/>
+    <w:semiHidden/>
     <w:unhideWhenUsed/>
   </w:style>
   <w:style w:type="table" w:default="1" w:styleId="Tablanormal">

</xml_diff>

<commit_message>
Diseño basico navbar y menu lateral
</commit_message>
<xml_diff>
--- a/Material de apoyo/Guia_de_estilos.docx
+++ b/Material de apoyo/Guia_de_estilos.docx
@@ -13960,7 +13960,25 @@
                                 <w:szCs w:val="22"/>
                                 <w:lang w:val="es-MX"/>
                               </w:rPr>
-                              <w:t>Gestión de máqunas</w:t>
+                              <w:t>Gestión de máqu</w:t>
+                            </w:r>
+                            <w:r>
+                              <w:rPr>
+                                <w:color w:val="404040" w:themeColor="text1" w:themeTint="BF"/>
+                                <w:sz w:val="22"/>
+                                <w:szCs w:val="22"/>
+                                <w:lang w:val="es-MX"/>
+                              </w:rPr>
+                              <w:t>i</w:t>
+                            </w:r>
+                            <w:r>
+                              <w:rPr>
+                                <w:color w:val="404040" w:themeColor="text1" w:themeTint="BF"/>
+                                <w:sz w:val="22"/>
+                                <w:szCs w:val="22"/>
+                                <w:lang w:val="es-MX"/>
+                              </w:rPr>
+                              <w:t>nas</w:t>
                             </w:r>
                           </w:p>
                         </w:txbxContent>
@@ -14002,7 +14020,25 @@
                           <w:szCs w:val="22"/>
                           <w:lang w:val="es-MX"/>
                         </w:rPr>
-                        <w:t>Gestión de máqunas</w:t>
+                        <w:t>Gestión de máqu</w:t>
+                      </w:r>
+                      <w:r>
+                        <w:rPr>
+                          <w:color w:val="404040" w:themeColor="text1" w:themeTint="BF"/>
+                          <w:sz w:val="22"/>
+                          <w:szCs w:val="22"/>
+                          <w:lang w:val="es-MX"/>
+                        </w:rPr>
+                        <w:t>i</w:t>
+                      </w:r>
+                      <w:r>
+                        <w:rPr>
+                          <w:color w:val="404040" w:themeColor="text1" w:themeTint="BF"/>
+                          <w:sz w:val="22"/>
+                          <w:szCs w:val="22"/>
+                          <w:lang w:val="es-MX"/>
+                        </w:rPr>
+                        <w:t>nas</w:t>
                       </w:r>
                     </w:p>
                   </w:txbxContent>
@@ -16448,7 +16484,7 @@
 <w:numbering xmlns:wpc="http://schemas.microsoft.com/office/word/2010/wordprocessingCanvas" xmlns:cx="http://schemas.microsoft.com/office/drawing/2014/chartex" xmlns:cx1="http://schemas.microsoft.com/office/drawing/2015/9/8/chartex" xmlns:cx2="http://schemas.microsoft.com/office/drawing/2015/10/21/chartex" xmlns:cx3="http://schemas.microsoft.com/office/drawing/2016/5/9/chartex" xmlns:cx4="http://schemas.microsoft.com/office/drawing/2016/5/10/chartex" xmlns:cx5="http://schemas.microsoft.com/office/drawing/2016/5/11/chartex" xmlns:cx6="http://schemas.microsoft.com/office/drawing/2016/5/12/chartex" xmlns:cx7="http://schemas.microsoft.com/office/drawing/2016/5/13/chartex" xmlns:cx8="http://schemas.microsoft.com/office/drawing/2016/5/14/chartex" xmlns:mc="http://schemas.openxmlformats.org/markup-compatibility/2006" xmlns:aink="http://schemas.microsoft.com/office/drawing/2016/ink" xmlns:am3d="http://schemas.microsoft.com/office/drawing/2017/model3d" xmlns:o="urn:schemas-microsoft-com:office:office" xmlns:r="http://schemas.openxmlformats.org/officeDocument/2006/relationships" xmlns:m="http://schemas.openxmlformats.org/officeDocument/2006/math" xmlns:v="urn:schemas-microsoft-com:vml" xmlns:wp14="http://schemas.microsoft.com/office/word/2010/wordprocessingDrawing" xmlns:wp="http://schemas.openxmlformats.org/drawingml/2006/wordprocessingDrawing" xmlns:w10="urn:schemas-microsoft-com:office:word" xmlns:w="http://schemas.openxmlformats.org/wordprocessingml/2006/main" xmlns:w14="http://schemas.microsoft.com/office/word/2010/wordml" xmlns:w15="http://schemas.microsoft.com/office/word/2012/wordml" xmlns:w16cex="http://schemas.microsoft.com/office/word/2018/wordml/cex" xmlns:w16cid="http://schemas.microsoft.com/office/word/2016/wordml/cid" xmlns:w16="http://schemas.microsoft.com/office/word/2018/wordml" xmlns:w16sdtdh="http://schemas.microsoft.com/office/word/2020/wordml/sdtdatahash" xmlns:w16se="http://schemas.microsoft.com/office/word/2015/wordml/symex" xmlns:wpg="http://schemas.microsoft.com/office/word/2010/wordprocessingGroup" xmlns:wpi="http://schemas.microsoft.com/office/word/2010/wordprocessingInk" xmlns:wne="http://schemas.microsoft.com/office/word/2006/wordml" xmlns:wps="http://schemas.microsoft.com/office/word/2010/wordprocessingShape" mc:Ignorable="w14 w15 w16se w16cid w16 w16cex w16sdtdh wp14">
   <w:numPicBullet w:numPicBulletId="0">
     <w:pict>
-      <v:shapetype w14:anchorId="41B5BE5B" id="_x0000_t75" coordsize="21600,21600" o:spt="75" o:preferrelative="t" path="m@4@5l@4@11@9@11@9@5xe" filled="f" stroked="f">
+      <v:shapetype w14:anchorId="0191A11D" id="_x0000_t75" coordsize="21600,21600" o:spt="75" o:preferrelative="t" path="m@4@5l@4@11@9@11@9@5xe" filled="f" stroked="f">
         <v:stroke joinstyle="miter"/>
         <v:formulas>
           <v:f eqn="if lineDrawn pixelLineWidth 0"/>
@@ -16467,7 +16503,7 @@
         <v:path o:extrusionok="f" gradientshapeok="t" o:connecttype="rect"/>
         <o:lock v:ext="edit" aspectratio="t"/>
       </v:shapetype>
-      <v:shape id="_x0000_i1043" type="#_x0000_t75" style="width:32.25pt;height:28.5pt;visibility:visible;mso-wrap-style:square" o:bullet="t">
+      <v:shape id="_x0000_i1049" type="#_x0000_t75" style="width:32.25pt;height:28.5pt;visibility:visible;mso-wrap-style:square" o:bullet="t">
         <v:imagedata r:id="rId1" o:title=""/>
       </v:shape>
     </w:pict>

</xml_diff>